<commit_message>
Incorporate Schubert minor edits
</commit_message>
<xml_diff>
--- a/Schubert_abxD01_mBio_2015.docx
+++ b/Schubert_abxD01_mBio_2015.docx
@@ -1027,6 +1027,11 @@
         <w:rPr>
           <w:szCs w:val="22"/>
         </w:rPr>
+      </w:r>
+      <w:r>
+        <w:rPr>
+          <w:szCs w:val="22"/>
+        </w:rPr>
         <w:fldChar w:fldCharType="separate"/>
       </w:r>
       <w:r>
@@ -2017,7 +2022,19 @@
         <w:rPr>
           <w:szCs w:val="22"/>
         </w:rPr>
-        <w:t xml:space="preserve">. We observed significant differences between the gut microbiota of hospitalized individuals with and without </w:t>
+        <w:t xml:space="preserve">. We </w:t>
+      </w:r>
+      <w:r>
+        <w:rPr>
+          <w:szCs w:val="22"/>
+        </w:rPr>
+        <w:t xml:space="preserve">previously </w:t>
+      </w:r>
+      <w:r>
+        <w:rPr>
+          <w:szCs w:val="22"/>
+        </w:rPr>
+        <w:t xml:space="preserve">observed significant differences between the gut microbiota of hospitalized individuals with and without </w:t>
       </w:r>
       <w:r>
         <w:rPr>
@@ -2362,14 +2379,14 @@
         <w:rPr>
           <w:szCs w:val="22"/>
         </w:rPr>
-        <w:t xml:space="preserve">. Precisely how this occurs is </w:t>
+        <w:t xml:space="preserve">. Precisely how </w:t>
       </w:r>
       <w:r>
         <w:rPr>
           <w:szCs w:val="22"/>
         </w:rPr>
         <w:lastRenderedPageBreak/>
-        <w:t xml:space="preserve">not fully understood, but it emphasizes the importance of the gut microbiota in colonization resistance against </w:t>
+        <w:t xml:space="preserve">this occurs is not fully understood, but it emphasizes the importance of the gut microbiota in colonization resistance against </w:t>
       </w:r>
       <w:r>
         <w:rPr>
@@ -3542,7 +3559,20 @@
         <w:rPr>
           <w:szCs w:val="22"/>
         </w:rPr>
-        <w:t xml:space="preserve"> colonization in these titrated treatment groups. In addition to the previous treatments, we treated mice with lower concentrations of cefoperazone, streptomycin, and vancomycin (Figure S2). These antibiotics were selected because they are thought to target a broad spectrum of bacteria (i.e. cefoperazone), Gram-negative (i.e. streptomycin), and Gram-positive (i.e. vancomycin) bacteria. As expected in all mice receiving titrated doses of cefoperazone, </w:t>
+        <w:t xml:space="preserve"> colonization in these titrated treatment groups. In addition to the previous treatments, we treated mice with lower concentrations of cefoperazone, streptomycin, and vancomycin (</w:t>
+      </w:r>
+      <w:r>
+        <w:rPr>
+          <w:b/>
+          <w:szCs w:val="22"/>
+        </w:rPr>
+        <w:t>Figure S2</w:t>
+      </w:r>
+      <w:r>
+        <w:rPr>
+          <w:szCs w:val="22"/>
+        </w:rPr>
+        <w:t xml:space="preserve">). These antibiotics were selected because they are thought to target a broad spectrum of bacteria (i.e. cefoperazone), Gram-negative (i.e. streptomycin), and Gram-positive (i.e. vancomycin) bacteria. As expected in all mice receiving titrated doses of cefoperazone, </w:t>
       </w:r>
       <w:r>
         <w:rPr>
@@ -3555,7 +3585,30 @@
         <w:rPr>
           <w:szCs w:val="22"/>
         </w:rPr>
-        <w:t xml:space="preserve"> colonization levels decreased significantly (P&lt;0.02; Figure 2). Titrating the dose of cefoperazone in the animals' drinking water resulted in significant decreases in the relative abundance of an OTU associated with the genus </w:t>
+        <w:t xml:space="preserve"> colonization levels decreased significantly (P&lt;0.02; </w:t>
+      </w:r>
+      <w:r>
+        <w:rPr>
+          <w:szCs w:val="22"/>
+        </w:rPr>
+        <w:t xml:space="preserve">family </w:t>
+      </w:r>
+      <w:proofErr w:type="spellStart"/>
+      <w:ins w:id="4" w:author="Alyx Schubert" w:date="2015-04-22T08:14:00Z">
+        <w:r>
+          <w:rPr>
+            <w:i/>
+            <w:szCs w:val="22"/>
+          </w:rPr>
+          <w:t>Lactobacillaceae</w:t>
+        </w:r>
+      </w:ins>
+      <w:proofErr w:type="spellEnd"/>
+      <w:r>
+        <w:rPr>
+          <w:szCs w:val="22"/>
+        </w:rPr>
+        <w:t xml:space="preserve">). Titrating the dose of cefoperazone in the animals' drinking water resulted in significant decreases in the relative abundance of an OTU associated with the genus </w:t>
       </w:r>
       <w:r>
         <w:rPr>
@@ -3596,14 +3649,14 @@
         <w:rPr>
           <w:szCs w:val="22"/>
         </w:rPr>
-        <w:t xml:space="preserve">). Reducing the dose of streptomycin significantly reduced the </w:t>
+        <w:t xml:space="preserve">). Reducing the dose of </w:t>
       </w:r>
       <w:r>
         <w:rPr>
           <w:szCs w:val="22"/>
         </w:rPr>
         <w:lastRenderedPageBreak/>
-        <w:t xml:space="preserve">colonization levels (P&lt;0.01; </w:t>
+        <w:t xml:space="preserve">streptomycin significantly reduced the colonization levels (P&lt;0.01; </w:t>
       </w:r>
       <w:r>
         <w:rPr>
@@ -5096,7 +5149,7 @@
           <w:szCs w:val="22"/>
         </w:rPr>
       </w:pPr>
-      <w:bookmarkStart w:id="4" w:name="discussion"/>
+      <w:bookmarkStart w:id="5" w:name="discussion"/>
       <w:r>
         <w:rPr>
           <w:rFonts w:ascii="Arial" w:hAnsi="Arial"/>
@@ -5107,7 +5160,7 @@
         <w:t>Discussion</w:t>
       </w:r>
     </w:p>
-    <w:bookmarkEnd w:id="4"/>
+    <w:bookmarkEnd w:id="5"/>
     <w:p>
       <w:pPr>
         <w:spacing w:after="0" w:line="480" w:lineRule="auto"/>
@@ -5401,6 +5454,11 @@
           <w:szCs w:val="22"/>
         </w:rPr>
         <w:fldChar w:fldCharType="end"/>
+      </w:r>
+      <w:r>
+        <w:rPr>
+          <w:szCs w:val="22"/>
+        </w:rPr>
       </w:r>
       <w:r>
         <w:rPr>
@@ -6699,21 +6757,7 @@
         <w:rPr>
           <w:szCs w:val="22"/>
         </w:rPr>
-        <w:t xml:space="preserve">Random forest regression models allowed us to describe community resistance as a byproduct of an assemblage of bacterial populations rather than as individual populations. A correlation-based analysis was unable to identify populations that had </w:t>
-      </w:r>
-      <w:proofErr w:type="gramStart"/>
-      <w:r>
-        <w:rPr>
-          <w:szCs w:val="22"/>
-        </w:rPr>
-        <w:t>a context dependent or non-linear associations</w:t>
-      </w:r>
-      <w:proofErr w:type="gramEnd"/>
-      <w:r>
-        <w:rPr>
-          <w:szCs w:val="22"/>
-        </w:rPr>
-        <w:t xml:space="preserve"> with </w:t>
+        <w:t xml:space="preserve">Random forest regression models allowed us to describe community resistance as a byproduct of an assemblage of bacterial populations rather than as individual populations. A correlation-based analysis was unable to identify populations that had a context dependent or non-linear association with </w:t>
       </w:r>
       <w:r>
         <w:rPr>
@@ -6909,7 +6953,16 @@
           <w:i/>
           <w:szCs w:val="22"/>
         </w:rPr>
-        <w:t>Lachnospiraceae</w:t>
+        <w:t>Lachnospira</w:t>
+      </w:r>
+      <w:bookmarkStart w:id="6" w:name="_GoBack"/>
+      <w:bookmarkEnd w:id="6"/>
+      <w:r>
+        <w:rPr>
+          <w:i/>
+          <w:szCs w:val="22"/>
+        </w:rPr>
+        <w:t>ceae</w:t>
       </w:r>
       <w:proofErr w:type="spellEnd"/>
       <w:r>
@@ -6992,7 +7045,7 @@
           <w:szCs w:val="22"/>
         </w:rPr>
       </w:pPr>
-      <w:bookmarkStart w:id="5" w:name="materials-and-methods"/>
+      <w:bookmarkStart w:id="7" w:name="materials-and-methods"/>
       <w:r>
         <w:rPr>
           <w:rFonts w:ascii="Arial" w:hAnsi="Arial"/>
@@ -7003,7 +7056,7 @@
         <w:t>Materials and Methods</w:t>
       </w:r>
     </w:p>
-    <w:bookmarkEnd w:id="5"/>
+    <w:bookmarkEnd w:id="7"/>
     <w:p>
       <w:pPr>
         <w:spacing w:after="0" w:line="480" w:lineRule="auto"/>
@@ -7081,15 +7134,7 @@
         <w:rPr>
           <w:szCs w:val="22"/>
         </w:rPr>
-        <w:t>i</w:t>
-      </w:r>
-      <w:bookmarkStart w:id="6" w:name="_GoBack"/>
-      <w:bookmarkEnd w:id="6"/>
-      <w:r>
-        <w:rPr>
-          <w:szCs w:val="22"/>
-        </w:rPr>
-        <w:t>ntraperitoneal</w:t>
+        <w:t>intraperitoneal</w:t>
       </w:r>
       <w:proofErr w:type="spellEnd"/>
       <w:r>
@@ -7661,6 +7706,11 @@
         <w:rPr>
           <w:szCs w:val="22"/>
         </w:rPr>
+      </w:r>
+      <w:r>
+        <w:rPr>
+          <w:szCs w:val="22"/>
+        </w:rPr>
         <w:fldChar w:fldCharType="separate"/>
       </w:r>
       <w:r>
@@ -8025,7 +8075,7 @@
           <w:szCs w:val="22"/>
         </w:rPr>
       </w:pPr>
-      <w:bookmarkStart w:id="7" w:name="acknowledgements"/>
+      <w:bookmarkStart w:id="8" w:name="acknowledgements"/>
       <w:r>
         <w:rPr>
           <w:rFonts w:ascii="Arial" w:hAnsi="Arial"/>
@@ -8036,7 +8086,7 @@
         <w:t>Acknowledgements</w:t>
       </w:r>
     </w:p>
-    <w:bookmarkEnd w:id="7"/>
+    <w:bookmarkEnd w:id="8"/>
     <w:p>
       <w:pPr>
         <w:spacing w:after="0" w:line="480" w:lineRule="auto"/>
@@ -8622,7 +8672,14 @@
         <w:rPr>
           <w:noProof/>
         </w:rPr>
-        <w:t xml:space="preserve"> 2012. Profound alterations of intestinal microbiota following a single dose of clindamycin results in sustained susceptibility to </w:t>
+        <w:t xml:space="preserve"> 2012. Profound alterations of intestinal microbiota following </w:t>
+      </w:r>
+      <w:r>
+        <w:rPr>
+          <w:noProof/>
+        </w:rPr>
+        <w:lastRenderedPageBreak/>
+        <w:t xml:space="preserve">a single dose of clindamycin results in sustained susceptibility to </w:t>
       </w:r>
       <w:r>
         <w:rPr>
@@ -9066,7 +9123,14 @@
         <w:rPr>
           <w:noProof/>
         </w:rPr>
-        <w:t xml:space="preserve"> in the gastrointestinal tracts of germfree mice inoculated with a murine isolate from the family Lachnospiraceae. Infection and Immunity </w:t>
+        <w:t xml:space="preserve"> in the gastrointestinal tracts of germfree mice </w:t>
+      </w:r>
+      <w:r>
+        <w:rPr>
+          <w:noProof/>
+        </w:rPr>
+        <w:lastRenderedPageBreak/>
+        <w:t xml:space="preserve">inoculated with a murine isolate from the family Lachnospiraceae. Infection and Immunity </w:t>
       </w:r>
       <w:r>
         <w:rPr>
@@ -9467,7 +9531,14 @@
         <w:rPr>
           <w:noProof/>
         </w:rPr>
-        <w:t xml:space="preserve"> 2013. Stool substitute transplant therapy for the eradication of </w:t>
+        <w:t xml:space="preserve"> 2013. Stool substitute transplant </w:t>
+      </w:r>
+      <w:r>
+        <w:rPr>
+          <w:noProof/>
+        </w:rPr>
+        <w:lastRenderedPageBreak/>
+        <w:t xml:space="preserve">therapy for the eradication of </w:t>
       </w:r>
       <w:r>
         <w:rPr>
@@ -9979,6 +10050,7 @@
         <w:rPr>
           <w:szCs w:val="22"/>
         </w:rPr>
+        <w:lastRenderedPageBreak/>
         <w:fldChar w:fldCharType="end"/>
       </w:r>
     </w:p>
@@ -10000,7 +10072,7 @@
       </w:pPr>
     </w:p>
     <w:p>
-      <w:bookmarkStart w:id="8" w:name="figure-legends"/>
+      <w:bookmarkStart w:id="9" w:name="figure-legends"/>
       <w:r>
         <w:rPr>
           <w:b/>
@@ -11055,7 +11127,7 @@
         <w:t>Figure Legends</w:t>
       </w:r>
     </w:p>
-    <w:bookmarkEnd w:id="8"/>
+    <w:bookmarkEnd w:id="9"/>
     <w:p>
       <w:pPr>
         <w:spacing w:after="0" w:line="480" w:lineRule="auto"/>
@@ -11905,7 +11977,7 @@
         <w:rStyle w:val="PageNumber"/>
         <w:noProof/>
       </w:rPr>
-      <w:t>25</w:t>
+      <w:t>14</w:t>
     </w:r>
     <w:r>
       <w:rPr>
@@ -12184,6 +12256,7 @@
   <w:style w:type="character" w:default="1" w:styleId="DefaultParagraphFont">
     <w:name w:val="Default Paragraph Font"/>
     <w:uiPriority w:val="1"/>
+    <w:semiHidden/>
     <w:unhideWhenUsed/>
   </w:style>
   <w:style w:type="table" w:default="1" w:styleId="TableNormal">

</xml_diff>

<commit_message>
Submitted version of manuscript
</commit_message>
<xml_diff>
--- a/Schubert_abxD01_mBio_2015.docx
+++ b/Schubert_abxD01_mBio_2015.docx
@@ -3593,17 +3593,22 @@
         </w:rPr>
         <w:t xml:space="preserve">family </w:t>
       </w:r>
-      <w:proofErr w:type="spellStart"/>
-      <w:ins w:id="4" w:author="Alyx Schubert" w:date="2015-04-22T08:14:00Z">
-        <w:r>
-          <w:rPr>
-            <w:i/>
-            <w:szCs w:val="22"/>
-          </w:rPr>
-          <w:t>Lactobacillaceae</w:t>
-        </w:r>
-      </w:ins>
-      <w:proofErr w:type="spellEnd"/>
+      <w:r>
+        <w:rPr>
+          <w:i/>
+          <w:szCs w:val="22"/>
+        </w:rPr>
+        <w:t>Lactobac</w:t>
+      </w:r>
+      <w:bookmarkStart w:id="4" w:name="_GoBack"/>
+      <w:bookmarkEnd w:id="4"/>
+      <w:r>
+        <w:rPr>
+          <w:i/>
+          <w:szCs w:val="22"/>
+        </w:rPr>
+        <w:t>illaceae</w:t>
+      </w:r>
       <w:r>
         <w:rPr>
           <w:szCs w:val="22"/>
@@ -6953,16 +6958,7 @@
           <w:i/>
           <w:szCs w:val="22"/>
         </w:rPr>
-        <w:t>Lachnospira</w:t>
-      </w:r>
-      <w:bookmarkStart w:id="6" w:name="_GoBack"/>
-      <w:bookmarkEnd w:id="6"/>
-      <w:r>
-        <w:rPr>
-          <w:i/>
-          <w:szCs w:val="22"/>
-        </w:rPr>
-        <w:t>ceae</w:t>
+        <w:t>Lachnospiraceae</w:t>
       </w:r>
       <w:proofErr w:type="spellEnd"/>
       <w:r>
@@ -7045,7 +7041,7 @@
           <w:szCs w:val="22"/>
         </w:rPr>
       </w:pPr>
-      <w:bookmarkStart w:id="7" w:name="materials-and-methods"/>
+      <w:bookmarkStart w:id="6" w:name="materials-and-methods"/>
       <w:r>
         <w:rPr>
           <w:rFonts w:ascii="Arial" w:hAnsi="Arial"/>
@@ -7056,7 +7052,7 @@
         <w:t>Materials and Methods</w:t>
       </w:r>
     </w:p>
-    <w:bookmarkEnd w:id="7"/>
+    <w:bookmarkEnd w:id="6"/>
     <w:p>
       <w:pPr>
         <w:spacing w:after="0" w:line="480" w:lineRule="auto"/>
@@ -8075,7 +8071,7 @@
           <w:szCs w:val="22"/>
         </w:rPr>
       </w:pPr>
-      <w:bookmarkStart w:id="8" w:name="acknowledgements"/>
+      <w:bookmarkStart w:id="7" w:name="acknowledgements"/>
       <w:r>
         <w:rPr>
           <w:rFonts w:ascii="Arial" w:hAnsi="Arial"/>
@@ -8086,7 +8082,7 @@
         <w:t>Acknowledgements</w:t>
       </w:r>
     </w:p>
-    <w:bookmarkEnd w:id="8"/>
+    <w:bookmarkEnd w:id="7"/>
     <w:p>
       <w:pPr>
         <w:spacing w:after="0" w:line="480" w:lineRule="auto"/>
@@ -10072,7 +10068,7 @@
       </w:pPr>
     </w:p>
     <w:p>
-      <w:bookmarkStart w:id="9" w:name="figure-legends"/>
+      <w:bookmarkStart w:id="8" w:name="figure-legends"/>
       <w:r>
         <w:rPr>
           <w:b/>
@@ -11127,7 +11123,7 @@
         <w:t>Figure Legends</w:t>
       </w:r>
     </w:p>
-    <w:bookmarkEnd w:id="9"/>
+    <w:bookmarkEnd w:id="8"/>
     <w:p>
       <w:pPr>
         <w:spacing w:after="0" w:line="480" w:lineRule="auto"/>
@@ -11977,7 +11973,7 @@
         <w:rStyle w:val="PageNumber"/>
         <w:noProof/>
       </w:rPr>
-      <w:t>14</w:t>
+      <w:t>7</w:t>
     </w:r>
     <w:r>
       <w:rPr>

</xml_diff>